<commit_message>
added gofundme pages file
</commit_message>
<xml_diff>
--- a/data/corporate_help_small_business_word_file.docx
+++ b/data/corporate_help_small_business_word_file.docx
@@ -14,179 +14,197 @@
           <w:t>https://variety.com/2020/film/news/netflix-coronavirus-relief-fund-100-million-dollars-1203540530/</w:t>
         </w:r>
       </w:hyperlink>
+    </w:p>
+    <w:p>
+      <w:r>
+        <w:t xml:space="preserve">Amazon: </w:t>
+      </w:r>
+      <w:hyperlink r:id="rId5" w:history="1">
+        <w:r>
+          <w:rPr>
+            <w:rStyle w:val="Hyperlink"/>
+          </w:rPr>
+          <w:t>https://www.cnbc.com/2020/03/11/coronavirus-amazon-launches-25-million-fund-for-drivers-seasonal-employees.html</w:t>
+        </w:r>
+      </w:hyperlink>
+    </w:p>
+    <w:p>
+      <w:r>
+        <w:t xml:space="preserve">Amazon2: </w:t>
+      </w:r>
+      <w:hyperlink r:id="rId6" w:history="1">
+        <w:r>
+          <w:rPr>
+            <w:rStyle w:val="Hyperlink"/>
+          </w:rPr>
+          <w:t>https://t.co/JWSpDa7V4A?amp=1</w:t>
+        </w:r>
+      </w:hyperlink>
+    </w:p>
+    <w:p>
+      <w:r>
+        <w:t xml:space="preserve">Yelp: </w:t>
+      </w:r>
+      <w:hyperlink r:id="rId7" w:history="1">
+        <w:r>
+          <w:rPr>
+            <w:rStyle w:val="Hyperlink"/>
+          </w:rPr>
+          <w:t>https://t.co/9CrqMrU9Hf?amp=1</w:t>
+        </w:r>
+      </w:hyperlink>
+    </w:p>
+    <w:p>
+      <w:r>
+        <w:t xml:space="preserve">Facebook: </w:t>
+      </w:r>
+      <w:hyperlink r:id="rId8" w:history="1">
+        <w:r>
+          <w:rPr>
+            <w:rStyle w:val="Hyperlink"/>
+          </w:rPr>
+          <w:t>https://t.co/BXmiCxZ5yl?amp=1</w:t>
+        </w:r>
+      </w:hyperlink>
+    </w:p>
+    <w:p>
+      <w:r>
+        <w:t xml:space="preserve">Facebook2: </w:t>
+      </w:r>
+      <w:hyperlink r:id="rId9" w:history="1">
+        <w:r>
+          <w:rPr>
+            <w:rStyle w:val="Hyperlink"/>
+          </w:rPr>
+          <w:t>https://t.co/BXmiCxZ5yl?amp=1</w:t>
+        </w:r>
+      </w:hyperlink>
+    </w:p>
+    <w:p>
+      <w:r>
+        <w:t xml:space="preserve">Facebook3: </w:t>
+      </w:r>
+      <w:hyperlink r:id="rId10" w:history="1">
+        <w:r>
+          <w:rPr>
+            <w:rStyle w:val="Hyperlink"/>
+          </w:rPr>
+          <w:t>https://t.co/Zsk8Bj1IqL?amp=1</w:t>
+        </w:r>
+      </w:hyperlink>
+    </w:p>
+    <w:p>
+      <w:r>
+        <w:t xml:space="preserve">Microsoft: </w:t>
+      </w:r>
+      <w:hyperlink r:id="rId11" w:history="1">
+        <w:r>
+          <w:rPr>
+            <w:rStyle w:val="Hyperlink"/>
+          </w:rPr>
+          <w:t>https://t.co/Dg4qE7Ukgm?amp=1</w:t>
+        </w:r>
+      </w:hyperlink>
+    </w:p>
+    <w:p>
+      <w:r>
+        <w:t xml:space="preserve">Google: </w:t>
+      </w:r>
+      <w:hyperlink r:id="rId12" w:history="1">
+        <w:r>
+          <w:rPr>
+            <w:rStyle w:val="Hyperlink"/>
+          </w:rPr>
+          <w:t>https://t.co/QgrKTzNszL?amp=1</w:t>
+        </w:r>
+      </w:hyperlink>
+    </w:p>
+    <w:p>
+      <w:r>
+        <w:t xml:space="preserve">Google2: </w:t>
+      </w:r>
+      <w:hyperlink r:id="rId13" w:history="1">
+        <w:r>
+          <w:rPr>
+            <w:rStyle w:val="Hyperlink"/>
+          </w:rPr>
+          <w:t>https://t.co/RqUUWPWefS?amp=1</w:t>
+        </w:r>
+      </w:hyperlink>
+    </w:p>
+    <w:p>
+      <w:r>
+        <w:t xml:space="preserve">Apple: </w:t>
+      </w:r>
+      <w:hyperlink r:id="rId14" w:history="1">
+        <w:r>
+          <w:rPr>
+            <w:rStyle w:val="Hyperlink"/>
+          </w:rPr>
+          <w:t>https://t.co/SYi1eWRZqT?amp=1</w:t>
+        </w:r>
+      </w:hyperlink>
+    </w:p>
+    <w:p>
+      <w:r>
+        <w:t xml:space="preserve">Facebook4: </w:t>
+      </w:r>
+      <w:hyperlink r:id="rId15" w:history="1">
+        <w:r>
+          <w:rPr>
+            <w:rStyle w:val="Hyperlink"/>
+          </w:rPr>
+          <w:t>https://t.co/3eDe3tAHqJ?amp=1</w:t>
+        </w:r>
+      </w:hyperlink>
+    </w:p>
+    <w:p>
+      <w:r>
+        <w:t xml:space="preserve">Apple2: </w:t>
+      </w:r>
+      <w:hyperlink r:id="rId16" w:history="1">
+        <w:r>
+          <w:rPr>
+            <w:rStyle w:val="Hyperlink"/>
+          </w:rPr>
+          <w:t>https://t.co/NG7T1eWAsu?amp=1</w:t>
+        </w:r>
+      </w:hyperlink>
+    </w:p>
+    <w:p>
+      <w:r>
+        <w:t xml:space="preserve">IKEA: </w:t>
+      </w:r>
+      <w:hyperlink r:id="rId17" w:history="1">
+        <w:r>
+          <w:rPr>
+            <w:rStyle w:val="Hyperlink"/>
+          </w:rPr>
+          <w:t>https://t.co/krRWEQjkMW?amp=1</w:t>
+        </w:r>
+      </w:hyperlink>
+    </w:p>
+    <w:p>
+      <w:proofErr w:type="spellStart"/>
+      <w:r>
+        <w:t>goFundme</w:t>
+      </w:r>
+      <w:proofErr w:type="spellEnd"/>
+      <w:r>
+        <w:t xml:space="preserve">: </w:t>
+      </w:r>
+      <w:hyperlink r:id="rId18" w:history="1">
+        <w:r>
+          <w:rPr>
+            <w:rStyle w:val="Hyperlink"/>
+          </w:rPr>
+          <w:t>https://www.gofundme.com/c/blog/coronavirus-relief-small-businesses</w:t>
+        </w:r>
+      </w:hyperlink>
+    </w:p>
+    <w:p>
       <w:bookmarkStart w:id="0" w:name="_GoBack"/>
       <w:bookmarkEnd w:id="0"/>
-    </w:p>
-    <w:p>
-      <w:r>
-        <w:t xml:space="preserve">Amazon: </w:t>
-      </w:r>
-      <w:hyperlink r:id="rId5" w:history="1">
-        <w:r>
-          <w:rPr>
-            <w:rStyle w:val="Hyperlink"/>
-          </w:rPr>
-          <w:t>https://www.cnbc.com/2020/03/11/coronavirus-amazon-launches-25-million-fund-for-drivers-seasonal-employees.html</w:t>
-        </w:r>
-      </w:hyperlink>
-    </w:p>
-    <w:p>
-      <w:r>
-        <w:t xml:space="preserve">Amazon2: </w:t>
-      </w:r>
-      <w:hyperlink r:id="rId6" w:history="1">
-        <w:r>
-          <w:rPr>
-            <w:rStyle w:val="Hyperlink"/>
-          </w:rPr>
-          <w:t>https://t.co/JWSpDa7V4A?amp=1</w:t>
-        </w:r>
-      </w:hyperlink>
-    </w:p>
-    <w:p>
-      <w:r>
-        <w:t xml:space="preserve">Yelp: </w:t>
-      </w:r>
-      <w:hyperlink r:id="rId7" w:history="1">
-        <w:r>
-          <w:rPr>
-            <w:rStyle w:val="Hyperlink"/>
-          </w:rPr>
-          <w:t>https://t.co/9CrqMrU9Hf?amp=1</w:t>
-        </w:r>
-      </w:hyperlink>
-    </w:p>
-    <w:p>
-      <w:r>
-        <w:t xml:space="preserve">Facebook: </w:t>
-      </w:r>
-      <w:hyperlink r:id="rId8" w:history="1">
-        <w:r>
-          <w:rPr>
-            <w:rStyle w:val="Hyperlink"/>
-          </w:rPr>
-          <w:t>https://t.co/BXmiCxZ5yl?amp=1</w:t>
-        </w:r>
-      </w:hyperlink>
-    </w:p>
-    <w:p>
-      <w:r>
-        <w:t xml:space="preserve">Facebook2: </w:t>
-      </w:r>
-      <w:hyperlink r:id="rId9" w:history="1">
-        <w:r>
-          <w:rPr>
-            <w:rStyle w:val="Hyperlink"/>
-          </w:rPr>
-          <w:t>https://t.co/BXmiCxZ5yl?amp=1</w:t>
-        </w:r>
-      </w:hyperlink>
-    </w:p>
-    <w:p>
-      <w:r>
-        <w:t xml:space="preserve">Facebook3: </w:t>
-      </w:r>
-      <w:hyperlink r:id="rId10" w:history="1">
-        <w:r>
-          <w:rPr>
-            <w:rStyle w:val="Hyperlink"/>
-          </w:rPr>
-          <w:t>https://t.co/Zsk8Bj1IqL?amp=1</w:t>
-        </w:r>
-      </w:hyperlink>
-    </w:p>
-    <w:p>
-      <w:r>
-        <w:t xml:space="preserve">Microsoft: </w:t>
-      </w:r>
-      <w:hyperlink r:id="rId11" w:history="1">
-        <w:r>
-          <w:rPr>
-            <w:rStyle w:val="Hyperlink"/>
-          </w:rPr>
-          <w:t>https://t.co/Dg4qE7Ukgm?amp=1</w:t>
-        </w:r>
-      </w:hyperlink>
-    </w:p>
-    <w:p>
-      <w:r>
-        <w:t xml:space="preserve">Google: </w:t>
-      </w:r>
-      <w:hyperlink r:id="rId12" w:history="1">
-        <w:r>
-          <w:rPr>
-            <w:rStyle w:val="Hyperlink"/>
-          </w:rPr>
-          <w:t>https://t.co/QgrKTzNszL?amp=1</w:t>
-        </w:r>
-      </w:hyperlink>
-    </w:p>
-    <w:p>
-      <w:r>
-        <w:t xml:space="preserve">Google2: </w:t>
-      </w:r>
-      <w:hyperlink r:id="rId13" w:history="1">
-        <w:r>
-          <w:rPr>
-            <w:rStyle w:val="Hyperlink"/>
-          </w:rPr>
-          <w:t>https://t.co/RqUUWPWefS?amp=1</w:t>
-        </w:r>
-      </w:hyperlink>
-    </w:p>
-    <w:p>
-      <w:r>
-        <w:t xml:space="preserve">Apple: </w:t>
-      </w:r>
-      <w:hyperlink r:id="rId14" w:history="1">
-        <w:r>
-          <w:rPr>
-            <w:rStyle w:val="Hyperlink"/>
-          </w:rPr>
-          <w:t>https://t.co/SYi1eWRZqT?amp=1</w:t>
-        </w:r>
-      </w:hyperlink>
-    </w:p>
-    <w:p>
-      <w:r>
-        <w:t xml:space="preserve">Facebook4: </w:t>
-      </w:r>
-      <w:hyperlink r:id="rId15" w:history="1">
-        <w:r>
-          <w:rPr>
-            <w:rStyle w:val="Hyperlink"/>
-          </w:rPr>
-          <w:t>https://t.co/3eDe3tAHqJ?amp=1</w:t>
-        </w:r>
-      </w:hyperlink>
-    </w:p>
-    <w:p>
-      <w:r>
-        <w:t xml:space="preserve">Apple2: </w:t>
-      </w:r>
-      <w:hyperlink r:id="rId16" w:history="1">
-        <w:r>
-          <w:rPr>
-            <w:rStyle w:val="Hyperlink"/>
-          </w:rPr>
-          <w:t>https://t.co/NG7T1eWAsu?amp=1</w:t>
-        </w:r>
-      </w:hyperlink>
-    </w:p>
-    <w:p>
-      <w:r>
-        <w:t xml:space="preserve">IKEA: </w:t>
-      </w:r>
-      <w:hyperlink r:id="rId17" w:history="1">
-        <w:r>
-          <w:rPr>
-            <w:rStyle w:val="Hyperlink"/>
-          </w:rPr>
-          <w:t>https://t.co/krRWEQjkMW?amp=1</w:t>
-        </w:r>
-      </w:hyperlink>
-    </w:p>
-    <w:p>
       <w:r>
         <w:t xml:space="preserve"> </w:t>
       </w:r>

</xml_diff>